<commit_message>
Agrego fecha a la compra de bonos y hago que no se pueda volver a habilitar usuario en el login
</commit_message>
<xml_diff>
--- a/TAREAS.docx
+++ b/TAREAS.docx
@@ -25,16 +25,31 @@
       </w:r>
     </w:p>
     <w:p>
+      <w:r>
+        <w:tab/>
+      </w:r>
+      <w:r>
+        <w:rPr>
+          <w:strike/>
+        </w:rPr>
+        <w:t>-Crear tabla compra bonos</w:t>
+      </w:r>
       <w:bookmarkStart w:id="0" w:name="_GoBack"/>
       <w:bookmarkEnd w:id="0"/>
+    </w:p>
+    <w:p>
+      <w:pPr>
+        <w:rPr>
+          <w:strike/>
+        </w:rPr>
+      </w:pPr>
       <w:r>
         <w:tab/>
-        <w:t>-Crear tabla compra bonos y ver si migrar algo a la misma</w:t>
-      </w:r>
-    </w:p>
-    <w:p>
-      <w:r>
-        <w:tab/>
+      </w:r>
+      <w:r>
+        <w:rPr>
+          <w:strike/>
+        </w:rPr>
         <w:t>-Sacar de afiliado cant bonos y habilitado</w:t>
       </w:r>
     </w:p>
@@ -45,9 +60,35 @@
       </w:r>
     </w:p>
     <w:p>
+      <w:pPr>
+        <w:rPr>
+          <w:strike/>
+        </w:rPr>
+      </w:pPr>
       <w:r>
         <w:tab/>
+      </w:r>
+      <w:r>
+        <w:rPr>
+          <w:strike/>
+        </w:rPr>
         <w:t>-Nro consulta afiliado en bono consulta y asignarle 1 mas que el anterior con trigger</w:t>
+      </w:r>
+    </w:p>
+    <w:p>
+      <w:pPr>
+        <w:rPr>
+          <w:u w:val="single"/>
+        </w:rPr>
+      </w:pPr>
+      <w:r>
+        <w:t xml:space="preserve">              -</w:t>
+      </w:r>
+      <w:r>
+        <w:t>Definir turno hora llegada</w:t>
+      </w:r>
+      <w:r>
+        <w:t>, turnos y compra bonos</w:t>
       </w:r>
     </w:p>
     <w:p/>

</xml_diff>